<commit_message>
Try to implement linklist from scratch
</commit_message>
<xml_diff>
--- a/Resources/COMPARATOR.docx
+++ b/Resources/COMPARATOR.docx
@@ -26,15 +26,7 @@
     <w:p/>
     <w:p>
       <w:r>
-        <w:t xml:space="preserve">To sort </w:t>
-      </w:r>
-      <w:proofErr w:type="gramStart"/>
-      <w:r>
-        <w:t>a data</w:t>
-      </w:r>
-      <w:proofErr w:type="gramEnd"/>
-      <w:r>
-        <w:t xml:space="preserve"> in </w:t>
+        <w:t xml:space="preserve">To sort a data in </w:t>
       </w:r>
       <w:proofErr w:type="spellStart"/>
       <w:r>
@@ -92,12 +84,10 @@
         <w:t>l1.sort((</w:t>
       </w:r>
       <w:proofErr w:type="spellStart"/>
-      <w:proofErr w:type="gramStart"/>
       <w:r>
         <w:t>a,b</w:t>
       </w:r>
       <w:proofErr w:type="spellEnd"/>
-      <w:proofErr w:type="gramEnd"/>
       <w:r>
         <w:t>)-&gt;</w:t>
       </w:r>
@@ -157,13 +147,8 @@
         <w:t>Here if we want sort by string length like [</w:t>
       </w:r>
       <w:proofErr w:type="spellStart"/>
-      <w:proofErr w:type="gramStart"/>
-      <w:r>
-        <w:t>abishek,abi</w:t>
-      </w:r>
-      <w:proofErr w:type="gramEnd"/>
-      <w:r>
-        <w:t>,karki</w:t>
+      <w:r>
+        <w:t>abishek,abi,karki</w:t>
       </w:r>
       <w:proofErr w:type="spellEnd"/>
       <w:r>
@@ -193,7 +178,6 @@
         <w:t xml:space="preserve">Like </w:t>
       </w:r>
       <w:proofErr w:type="spellStart"/>
-      <w:proofErr w:type="gramStart"/>
       <w:r>
         <w:rPr>
           <w:b/>
@@ -203,7 +187,6 @@
         <w:t>li.sort</w:t>
       </w:r>
       <w:proofErr w:type="spellEnd"/>
-      <w:proofErr w:type="gramEnd"/>
       <w:r>
         <w:rPr>
           <w:b/>
@@ -266,7 +249,6 @@
         <w:t xml:space="preserve">For number </w:t>
       </w:r>
       <w:proofErr w:type="spellStart"/>
-      <w:proofErr w:type="gramStart"/>
       <w:r>
         <w:rPr>
           <w:b/>
@@ -276,7 +258,6 @@
         <w:t>li.sort</w:t>
       </w:r>
       <w:proofErr w:type="spellEnd"/>
-      <w:proofErr w:type="gramEnd"/>
       <w:r>
         <w:rPr>
           <w:b/>
@@ -432,17 +413,8 @@
           <w:b/>
           <w:bCs/>
         </w:rPr>
-        <w:t xml:space="preserve">Comparator o1 o2 </w:t>
-      </w:r>
-      <w:proofErr w:type="gramStart"/>
-      <w:r>
-        <w:rPr>
-          <w:b/>
-          <w:bCs/>
-        </w:rPr>
-        <w:t>rule :</w:t>
-      </w:r>
-      <w:proofErr w:type="gramEnd"/>
+        <w:t>Comparator o1 o2 rule :</w:t>
+      </w:r>
       <w:r>
         <w:rPr>
           <w:b/>
@@ -476,23 +448,13 @@
           <w:highlight w:val="yellow"/>
         </w:rPr>
       </w:pPr>
-      <w:proofErr w:type="gramStart"/>
-      <w:r>
-        <w:rPr>
-          <w:b/>
-          <w:bCs/>
-          <w:highlight w:val="yellow"/>
-        </w:rPr>
-        <w:t>  If</w:t>
-      </w:r>
-      <w:proofErr w:type="gramEnd"/>
-      <w:r>
-        <w:rPr>
-          <w:b/>
-          <w:bCs/>
-          <w:highlight w:val="yellow"/>
-        </w:rPr>
-        <w:t xml:space="preserve"> the comparator returns negative, it means no swap is needed (current order is correct).</w:t>
+      <w:r>
+        <w:rPr>
+          <w:b/>
+          <w:bCs/>
+          <w:highlight w:val="yellow"/>
+        </w:rPr>
+        <w:t>  If the comparator returns negative, it means no swap is needed (current order is correct).</w:t>
       </w:r>
     </w:p>
     <w:p>
@@ -526,46 +488,29 @@
           <w:bCs/>
           <w:highlight w:val="yellow"/>
         </w:rPr>
-        <w:t xml:space="preserve">  If the comparator returns 0, the elements are considered </w:t>
-      </w:r>
-      <w:proofErr w:type="gramStart"/>
-      <w:r>
-        <w:rPr>
-          <w:b/>
-          <w:bCs/>
-          <w:highlight w:val="yellow"/>
-        </w:rPr>
-        <w:t>equal</w:t>
-      </w:r>
-      <w:proofErr w:type="gramEnd"/>
-      <w:r>
-        <w:rPr>
-          <w:b/>
-          <w:bCs/>
-          <w:highlight w:val="yellow"/>
-        </w:rPr>
-        <w:t xml:space="preserve"> and no swapping happens.</w:t>
-      </w:r>
-    </w:p>
-    <w:p>
-      <w:pPr>
-        <w:rPr>
-          <w:b/>
-          <w:bCs/>
-        </w:rPr>
-      </w:pPr>
-    </w:p>
-    <w:p>
-      <w:pPr>
-        <w:rPr>
-          <w:b/>
-          <w:bCs/>
-        </w:rPr>
-      </w:pPr>
-      <w:r>
-        <w:rPr>
-          <w:b/>
-          <w:bCs/>
+        <w:t xml:space="preserve">  If the comparator returns 0, the elements are considered equal and no swapping happens.</w:t>
+      </w:r>
+    </w:p>
+    <w:p>
+      <w:pPr>
+        <w:rPr>
+          <w:b/>
+          <w:bCs/>
+        </w:rPr>
+      </w:pPr>
+    </w:p>
+    <w:p>
+      <w:pPr>
+        <w:rPr>
+          <w:b/>
+          <w:bCs/>
+        </w:rPr>
+      </w:pPr>
+      <w:r>
+        <w:rPr>
+          <w:b/>
+          <w:bCs/>
+          <w:noProof/>
         </w:rPr>
         <w:drawing>
           <wp:anchor distT="0" distB="0" distL="114300" distR="114300" simplePos="0" relativeHeight="251658240" behindDoc="1" locked="0" layoutInCell="1" allowOverlap="1" wp14:anchorId="5682BD2A" wp14:editId="67E7EFE2">
@@ -676,8 +621,177 @@
     </w:p>
     <w:p/>
     <w:p/>
-    <w:p/>
-    <w:p/>
+    <w:p>
+      <w:pPr>
+        <w:rPr>
+          <w:b/>
+          <w:bCs/>
+        </w:rPr>
+      </w:pPr>
+    </w:p>
+    <w:p>
+      <w:pPr>
+        <w:rPr>
+          <w:b/>
+          <w:bCs/>
+        </w:rPr>
+      </w:pPr>
+    </w:p>
+    <w:p>
+      <w:pPr>
+        <w:rPr>
+          <w:b/>
+          <w:bCs/>
+          <w:sz w:val="28"/>
+          <w:szCs w:val="28"/>
+        </w:rPr>
+      </w:pPr>
+      <w:r>
+        <w:rPr>
+          <w:b/>
+          <w:bCs/>
+          <w:sz w:val="40"/>
+          <w:szCs w:val="40"/>
+        </w:rPr>
+        <w:t xml:space="preserve">Linked List </w:t>
+      </w:r>
+    </w:p>
+    <w:p>
+      <w:pPr>
+        <w:rPr>
+          <w:sz w:val="28"/>
+          <w:szCs w:val="28"/>
+        </w:rPr>
+      </w:pPr>
+      <w:r>
+        <w:rPr>
+          <w:sz w:val="28"/>
+          <w:szCs w:val="28"/>
+        </w:rPr>
+        <w:t>Li</w:t>
+      </w:r>
+      <w:r>
+        <w:rPr>
+          <w:sz w:val="28"/>
+          <w:szCs w:val="28"/>
+        </w:rPr>
+        <w:t>nked list is a collection of nodes storing each other address and separate values .</w:t>
+      </w:r>
+    </w:p>
+    <w:p>
+      <w:pPr>
+        <w:rPr>
+          <w:sz w:val="28"/>
+          <w:szCs w:val="28"/>
+        </w:rPr>
+      </w:pPr>
+    </w:p>
+    <w:p>
+      <w:pPr>
+        <w:rPr>
+          <w:sz w:val="28"/>
+          <w:szCs w:val="28"/>
+        </w:rPr>
+      </w:pPr>
+      <w:r>
+        <w:rPr>
+          <w:sz w:val="28"/>
+          <w:szCs w:val="28"/>
+        </w:rPr>
+        <w:t xml:space="preserve">It is better at insertion and deletion </w:t>
+      </w:r>
+      <w:proofErr w:type="spellStart"/>
+      <w:r>
+        <w:rPr>
+          <w:sz w:val="28"/>
+          <w:szCs w:val="28"/>
+        </w:rPr>
+        <w:t>kinaki</w:t>
+      </w:r>
+      <w:proofErr w:type="spellEnd"/>
+      <w:r>
+        <w:rPr>
+          <w:sz w:val="28"/>
+          <w:szCs w:val="28"/>
+        </w:rPr>
+        <w:t xml:space="preserve"> </w:t>
+      </w:r>
+      <w:proofErr w:type="spellStart"/>
+      <w:r>
+        <w:rPr>
+          <w:sz w:val="28"/>
+          <w:szCs w:val="28"/>
+        </w:rPr>
+        <w:t>shoift</w:t>
+      </w:r>
+      <w:proofErr w:type="spellEnd"/>
+      <w:r>
+        <w:rPr>
+          <w:sz w:val="28"/>
+          <w:szCs w:val="28"/>
+        </w:rPr>
+        <w:t xml:space="preserve"> </w:t>
+      </w:r>
+      <w:proofErr w:type="spellStart"/>
+      <w:r>
+        <w:rPr>
+          <w:sz w:val="28"/>
+          <w:szCs w:val="28"/>
+        </w:rPr>
+        <w:t>garnu</w:t>
+      </w:r>
+      <w:proofErr w:type="spellEnd"/>
+      <w:r>
+        <w:rPr>
+          <w:sz w:val="28"/>
+          <w:szCs w:val="28"/>
+        </w:rPr>
+        <w:t xml:space="preserve"> </w:t>
+      </w:r>
+      <w:proofErr w:type="spellStart"/>
+      <w:r>
+        <w:rPr>
+          <w:sz w:val="28"/>
+          <w:szCs w:val="28"/>
+        </w:rPr>
+        <w:t>pardaina</w:t>
+      </w:r>
+      <w:proofErr w:type="spellEnd"/>
+    </w:p>
+    <w:p>
+      <w:pPr>
+        <w:rPr>
+          <w:sz w:val="28"/>
+          <w:szCs w:val="28"/>
+        </w:rPr>
+      </w:pPr>
+    </w:p>
+    <w:p>
+      <w:pPr>
+        <w:rPr>
+          <w:sz w:val="28"/>
+          <w:szCs w:val="28"/>
+        </w:rPr>
+      </w:pPr>
+    </w:p>
+    <w:p>
+      <w:pPr>
+        <w:rPr>
+          <w:b/>
+          <w:bCs/>
+          <w:sz w:val="40"/>
+          <w:szCs w:val="40"/>
+        </w:rPr>
+      </w:pPr>
+    </w:p>
+    <w:p>
+      <w:pPr>
+        <w:rPr>
+          <w:b/>
+          <w:bCs/>
+        </w:rPr>
+      </w:pPr>
+    </w:p>
     <w:sectPr>
       <w:pgSz w:w="12240" w:h="15840"/>
       <w:pgMar w:top="1440" w:right="1440" w:bottom="1440" w:left="1440" w:header="720" w:footer="720" w:gutter="0"/>
@@ -1291,6 +1405,7 @@
   <w:style w:type="character" w:default="1" w:styleId="DefaultParagraphFont">
     <w:name w:val="Default Paragraph Font"/>
     <w:uiPriority w:val="1"/>
+    <w:semiHidden/>
     <w:unhideWhenUsed/>
   </w:style>
   <w:style w:type="table" w:default="1" w:styleId="TableNormal">

</xml_diff>